<commit_message>
deleted files andc notes adding to doc file
</commit_message>
<xml_diff>
--- a/Κωδικοί server+facebook.docx
+++ b/Κωδικοί server+facebook.docx
@@ -142,17 +142,25 @@
         <w:rPr>
           <w:sz w:val="36"/>
           <w:szCs w:val="36"/>
-        </w:rPr>
-      </w:pPr>
-      <w:r>
-        <w:rPr>
-          <w:sz w:val="36"/>
-          <w:szCs w:val="36"/>
+          <w:lang w:val="el-GR"/>
+        </w:rPr>
+      </w:pPr>
+      <w:r>
+        <w:rPr>
+          <w:sz w:val="36"/>
+          <w:szCs w:val="36"/>
+          <w:lang w:val="el-GR"/>
         </w:rPr>
         <w:t>……………………………………………………….</w:t>
       </w:r>
     </w:p>
-    <w:p/>
+    <w:p>
+      <w:pPr>
+        <w:rPr>
+          <w:lang w:val="el-GR"/>
+        </w:rPr>
+      </w:pPr>
+    </w:p>
     <w:p>
       <w:pPr>
         <w:rPr>
@@ -201,6 +209,7 @@
           <w:sz w:val="36"/>
           <w:szCs w:val="36"/>
           <w:highlight w:val="yellow"/>
+          <w:lang w:val="el-GR"/>
         </w:rPr>
       </w:pPr>
       <w:proofErr w:type="spellStart"/>
@@ -243,25 +252,24 @@
           <w:sz w:val="36"/>
           <w:szCs w:val="36"/>
           <w:highlight w:val="yellow"/>
-        </w:rPr>
-      </w:pPr>
-    </w:p>
-    <w:p>
-      <w:pPr>
-        <w:rPr>
-          <w:rFonts w:ascii="Arial" w:hAnsi="Arial" w:cs="Arial"/>
-          <w:sz w:val="36"/>
-          <w:szCs w:val="36"/>
-          <w:highlight w:val="yellow"/>
-          <w:lang w:val="el-GR"/>
-        </w:rPr>
-      </w:pPr>
-      <w:r>
-        <w:rPr>
-          <w:rFonts w:ascii="Arial" w:hAnsi="Arial" w:cs="Arial"/>
-          <w:sz w:val="36"/>
-          <w:szCs w:val="36"/>
-          <w:highlight w:val="yellow"/>
+          <w:lang w:val="el-GR"/>
+        </w:rPr>
+      </w:pPr>
+    </w:p>
+    <w:p>
+      <w:pPr>
+        <w:rPr>
+          <w:rFonts w:ascii="Arial" w:hAnsi="Arial" w:cs="Arial"/>
+          <w:sz w:val="36"/>
+          <w:szCs w:val="36"/>
+          <w:lang w:val="el-GR"/>
+        </w:rPr>
+      </w:pPr>
+      <w:r>
+        <w:rPr>
+          <w:rFonts w:ascii="Arial" w:hAnsi="Arial" w:cs="Arial"/>
+          <w:sz w:val="36"/>
+          <w:szCs w:val="36"/>
           <w:lang w:val="el-GR"/>
         </w:rPr>
         <w:t>4/7/2021</w:t>
@@ -273,17 +281,15 @@
           <w:rFonts w:ascii="Arial" w:hAnsi="Arial" w:cs="Arial"/>
           <w:sz w:val="36"/>
           <w:szCs w:val="36"/>
-          <w:highlight w:val="yellow"/>
-          <w:lang w:val="el-GR"/>
-        </w:rPr>
-      </w:pPr>
-      <w:proofErr w:type="spellStart"/>
-      <w:r>
-        <w:rPr>
-          <w:rFonts w:ascii="Arial" w:hAnsi="Arial" w:cs="Arial"/>
-          <w:sz w:val="36"/>
-          <w:szCs w:val="36"/>
-          <w:highlight w:val="yellow"/>
+          <w:lang w:val="el-GR"/>
+        </w:rPr>
+      </w:pPr>
+      <w:proofErr w:type="spellStart"/>
+      <w:r>
+        <w:rPr>
+          <w:rFonts w:ascii="Arial" w:hAnsi="Arial" w:cs="Arial"/>
+          <w:sz w:val="36"/>
+          <w:szCs w:val="36"/>
           <w:lang w:val="el-GR"/>
         </w:rPr>
         <w:t>Σημειωσεις</w:t>
@@ -296,17 +302,15 @@
           <w:rFonts w:ascii="Arial" w:hAnsi="Arial" w:cs="Arial"/>
           <w:sz w:val="36"/>
           <w:szCs w:val="36"/>
-          <w:highlight w:val="yellow"/>
-          <w:lang w:val="el-GR"/>
-        </w:rPr>
-      </w:pPr>
-      <w:proofErr w:type="spellStart"/>
-      <w:r>
-        <w:rPr>
-          <w:rFonts w:ascii="Arial" w:hAnsi="Arial" w:cs="Arial"/>
-          <w:sz w:val="36"/>
-          <w:szCs w:val="36"/>
-          <w:highlight w:val="yellow"/>
+          <w:lang w:val="el-GR"/>
+        </w:rPr>
+      </w:pPr>
+      <w:proofErr w:type="spellStart"/>
+      <w:r>
+        <w:rPr>
+          <w:rFonts w:ascii="Arial" w:hAnsi="Arial" w:cs="Arial"/>
+          <w:sz w:val="36"/>
+          <w:szCs w:val="36"/>
           <w:lang w:val="el-GR"/>
         </w:rPr>
         <w:t>Υπηρχε</w:t>
@@ -317,7 +321,6 @@
           <w:rFonts w:ascii="Arial" w:hAnsi="Arial" w:cs="Arial"/>
           <w:sz w:val="36"/>
           <w:szCs w:val="36"/>
-          <w:highlight w:val="yellow"/>
           <w:lang w:val="el-GR"/>
         </w:rPr>
         <w:t xml:space="preserve"> </w:t>
@@ -328,7 +331,6 @@
           <w:rFonts w:ascii="Arial" w:hAnsi="Arial" w:cs="Arial"/>
           <w:sz w:val="36"/>
           <w:szCs w:val="36"/>
-          <w:highlight w:val="yellow"/>
           <w:lang w:val="el-GR"/>
         </w:rPr>
         <w:t>αρχειο</w:t>
@@ -339,7 +341,6 @@
           <w:rFonts w:ascii="Arial" w:hAnsi="Arial" w:cs="Arial"/>
           <w:sz w:val="36"/>
           <w:szCs w:val="36"/>
-          <w:highlight w:val="yellow"/>
           <w:lang w:val="el-GR"/>
         </w:rPr>
         <w:t xml:space="preserve"> .</w:t>
@@ -350,7 +351,6 @@
           <w:rFonts w:ascii="Arial" w:hAnsi="Arial" w:cs="Arial"/>
           <w:sz w:val="36"/>
           <w:szCs w:val="36"/>
-          <w:highlight w:val="yellow"/>
         </w:rPr>
         <w:t>htaccess</w:t>
       </w:r>
@@ -360,39 +360,117 @@
           <w:rFonts w:ascii="Arial" w:hAnsi="Arial" w:cs="Arial"/>
           <w:sz w:val="36"/>
           <w:szCs w:val="36"/>
-          <w:highlight w:val="yellow"/>
+          <w:lang w:val="el-GR"/>
+        </w:rPr>
+        <w:t xml:space="preserve"> το </w:t>
+      </w:r>
+      <w:proofErr w:type="spellStart"/>
+      <w:r>
+        <w:rPr>
+          <w:rFonts w:ascii="Arial" w:hAnsi="Arial" w:cs="Arial"/>
+          <w:sz w:val="36"/>
+          <w:szCs w:val="36"/>
+          <w:lang w:val="el-GR"/>
+        </w:rPr>
+        <w:t>οποιο</w:t>
+      </w:r>
+      <w:proofErr w:type="spellEnd"/>
+      <w:r>
+        <w:rPr>
+          <w:rFonts w:ascii="Arial" w:hAnsi="Arial" w:cs="Arial"/>
+          <w:sz w:val="36"/>
+          <w:szCs w:val="36"/>
           <w:lang w:val="el-GR"/>
         </w:rPr>
         <w:t xml:space="preserve"> </w:t>
       </w:r>
-      <w:r>
-        <w:rPr>
-          <w:rFonts w:ascii="Arial" w:hAnsi="Arial" w:cs="Arial"/>
-          <w:sz w:val="36"/>
-          <w:szCs w:val="36"/>
-          <w:highlight w:val="yellow"/>
-          <w:lang w:val="el-GR"/>
-        </w:rPr>
-        <w:t xml:space="preserve">το </w:t>
-      </w:r>
-      <w:proofErr w:type="spellStart"/>
-      <w:r>
-        <w:rPr>
-          <w:rFonts w:ascii="Arial" w:hAnsi="Arial" w:cs="Arial"/>
-          <w:sz w:val="36"/>
-          <w:szCs w:val="36"/>
-          <w:highlight w:val="yellow"/>
-          <w:lang w:val="el-GR"/>
-        </w:rPr>
-        <w:t>οποιο</w:t>
-      </w:r>
-      <w:proofErr w:type="spellEnd"/>
-      <w:r>
-        <w:rPr>
-          <w:rFonts w:ascii="Arial" w:hAnsi="Arial" w:cs="Arial"/>
-          <w:sz w:val="36"/>
-          <w:szCs w:val="36"/>
-          <w:highlight w:val="yellow"/>
+      <w:proofErr w:type="spellStart"/>
+      <w:r>
+        <w:rPr>
+          <w:rFonts w:ascii="Arial" w:hAnsi="Arial" w:cs="Arial"/>
+          <w:sz w:val="36"/>
+          <w:szCs w:val="36"/>
+          <w:lang w:val="el-GR"/>
+        </w:rPr>
+        <w:t>εγραφε</w:t>
+      </w:r>
+      <w:proofErr w:type="spellEnd"/>
+      <w:r>
+        <w:rPr>
+          <w:rFonts w:ascii="Arial" w:hAnsi="Arial" w:cs="Arial"/>
+          <w:sz w:val="36"/>
+          <w:szCs w:val="36"/>
+          <w:lang w:val="el-GR"/>
+        </w:rPr>
+        <w:t xml:space="preserve"> ότι το </w:t>
+      </w:r>
+      <w:r>
+        <w:rPr>
+          <w:rFonts w:ascii="Arial" w:hAnsi="Arial" w:cs="Arial"/>
+          <w:sz w:val="36"/>
+          <w:szCs w:val="36"/>
+        </w:rPr>
+        <w:t>index</w:t>
+      </w:r>
+      <w:r>
+        <w:rPr>
+          <w:rFonts w:ascii="Arial" w:hAnsi="Arial" w:cs="Arial"/>
+          <w:sz w:val="36"/>
+          <w:szCs w:val="36"/>
+          <w:lang w:val="el-GR"/>
+        </w:rPr>
+        <w:t xml:space="preserve"> του </w:t>
+      </w:r>
+      <w:proofErr w:type="spellStart"/>
+      <w:r>
+        <w:rPr>
+          <w:rFonts w:ascii="Arial" w:hAnsi="Arial" w:cs="Arial"/>
+          <w:sz w:val="36"/>
+          <w:szCs w:val="36"/>
+          <w:lang w:val="el-GR"/>
+        </w:rPr>
+        <w:t>σαιτ</w:t>
+      </w:r>
+      <w:proofErr w:type="spellEnd"/>
+      <w:r>
+        <w:rPr>
+          <w:rFonts w:ascii="Arial" w:hAnsi="Arial" w:cs="Arial"/>
+          <w:sz w:val="36"/>
+          <w:szCs w:val="36"/>
+          <w:lang w:val="el-GR"/>
+        </w:rPr>
+        <w:t xml:space="preserve"> είναι το </w:t>
+      </w:r>
+      <w:r>
+        <w:rPr>
+          <w:rFonts w:ascii="Arial" w:hAnsi="Arial" w:cs="Arial"/>
+          <w:sz w:val="36"/>
+          <w:szCs w:val="36"/>
+        </w:rPr>
+        <w:t>intro</w:t>
+      </w:r>
+      <w:r>
+        <w:rPr>
+          <w:rFonts w:ascii="Arial" w:hAnsi="Arial" w:cs="Arial"/>
+          <w:sz w:val="36"/>
+          <w:szCs w:val="36"/>
+          <w:lang w:val="el-GR"/>
+        </w:rPr>
+        <w:t>0.</w:t>
+      </w:r>
+      <w:r>
+        <w:rPr>
+          <w:rFonts w:ascii="Arial" w:hAnsi="Arial" w:cs="Arial"/>
+          <w:sz w:val="36"/>
+          <w:szCs w:val="36"/>
+        </w:rPr>
+        <w:t>html</w:t>
+      </w:r>
+      <w:r>
+        <w:rPr>
+          <w:rFonts w:ascii="Arial" w:hAnsi="Arial" w:cs="Arial"/>
+          <w:sz w:val="36"/>
+          <w:szCs w:val="36"/>
           <w:lang w:val="el-GR"/>
         </w:rPr>
         <w:t xml:space="preserve"> </w:t>
@@ -403,28 +481,85 @@
           <w:rFonts w:ascii="Arial" w:hAnsi="Arial" w:cs="Arial"/>
           <w:sz w:val="36"/>
           <w:szCs w:val="36"/>
-          <w:highlight w:val="yellow"/>
-          <w:lang w:val="el-GR"/>
-        </w:rPr>
-        <w:t>εγραφε</w:t>
-      </w:r>
-      <w:proofErr w:type="spellEnd"/>
-      <w:r>
-        <w:rPr>
-          <w:rFonts w:ascii="Arial" w:hAnsi="Arial" w:cs="Arial"/>
-          <w:sz w:val="36"/>
-          <w:szCs w:val="36"/>
-          <w:highlight w:val="yellow"/>
-          <w:lang w:val="el-GR"/>
-        </w:rPr>
-        <w:t xml:space="preserve"> ότι το </w:t>
-      </w:r>
-      <w:r>
-        <w:rPr>
-          <w:rFonts w:ascii="Arial" w:hAnsi="Arial" w:cs="Arial"/>
-          <w:sz w:val="36"/>
-          <w:szCs w:val="36"/>
-          <w:highlight w:val="yellow"/>
+          <w:lang w:val="el-GR"/>
+        </w:rPr>
+        <w:t>αρα</w:t>
+      </w:r>
+      <w:proofErr w:type="spellEnd"/>
+      <w:r>
+        <w:rPr>
+          <w:rFonts w:ascii="Arial" w:hAnsi="Arial" w:cs="Arial"/>
+          <w:sz w:val="36"/>
+          <w:szCs w:val="36"/>
+          <w:lang w:val="el-GR"/>
+        </w:rPr>
+        <w:t xml:space="preserve"> </w:t>
+      </w:r>
+      <w:proofErr w:type="spellStart"/>
+      <w:r>
+        <w:rPr>
+          <w:rFonts w:ascii="Arial" w:hAnsi="Arial" w:cs="Arial"/>
+          <w:sz w:val="36"/>
+          <w:szCs w:val="36"/>
+          <w:lang w:val="el-GR"/>
+        </w:rPr>
+        <w:t>εγω</w:t>
+      </w:r>
+      <w:proofErr w:type="spellEnd"/>
+      <w:r>
+        <w:rPr>
+          <w:rFonts w:ascii="Arial" w:hAnsi="Arial" w:cs="Arial"/>
+          <w:sz w:val="36"/>
+          <w:szCs w:val="36"/>
+          <w:lang w:val="el-GR"/>
+        </w:rPr>
+        <w:t xml:space="preserve"> </w:t>
+      </w:r>
+      <w:proofErr w:type="spellStart"/>
+      <w:r>
+        <w:rPr>
+          <w:rFonts w:ascii="Arial" w:hAnsi="Arial" w:cs="Arial"/>
+          <w:sz w:val="36"/>
+          <w:szCs w:val="36"/>
+          <w:lang w:val="el-GR"/>
+        </w:rPr>
+        <w:t>πηγα</w:t>
+      </w:r>
+      <w:proofErr w:type="spellEnd"/>
+      <w:r>
+        <w:rPr>
+          <w:rFonts w:ascii="Arial" w:hAnsi="Arial" w:cs="Arial"/>
+          <w:sz w:val="36"/>
+          <w:szCs w:val="36"/>
+          <w:lang w:val="el-GR"/>
+        </w:rPr>
+        <w:t xml:space="preserve"> και </w:t>
+      </w:r>
+      <w:proofErr w:type="spellStart"/>
+      <w:r>
+        <w:rPr>
+          <w:rFonts w:ascii="Arial" w:hAnsi="Arial" w:cs="Arial"/>
+          <w:sz w:val="36"/>
+          <w:szCs w:val="36"/>
+          <w:lang w:val="el-GR"/>
+        </w:rPr>
+        <w:t>μετονομασα</w:t>
+      </w:r>
+      <w:proofErr w:type="spellEnd"/>
+      <w:r>
+        <w:rPr>
+          <w:rFonts w:ascii="Arial" w:hAnsi="Arial" w:cs="Arial"/>
+          <w:sz w:val="36"/>
+          <w:szCs w:val="36"/>
+          <w:lang w:val="el-GR"/>
+        </w:rPr>
+        <w:t xml:space="preserve"> το </w:t>
+      </w:r>
+      <w:r>
+        <w:rPr>
+          <w:rFonts w:ascii="Arial" w:hAnsi="Arial" w:cs="Arial"/>
+          <w:sz w:val="36"/>
+          <w:szCs w:val="36"/>
         </w:rPr>
         <w:t>index</w:t>
       </w:r>
@@ -433,7 +568,74 @@
           <w:rFonts w:ascii="Arial" w:hAnsi="Arial" w:cs="Arial"/>
           <w:sz w:val="36"/>
           <w:szCs w:val="36"/>
-          <w:highlight w:val="yellow"/>
+          <w:lang w:val="el-GR"/>
+        </w:rPr>
+        <w:t>.</w:t>
+      </w:r>
+      <w:r>
+        <w:rPr>
+          <w:rFonts w:ascii="Arial" w:hAnsi="Arial" w:cs="Arial"/>
+          <w:sz w:val="36"/>
+          <w:szCs w:val="36"/>
+        </w:rPr>
+        <w:t>html</w:t>
+      </w:r>
+      <w:r>
+        <w:rPr>
+          <w:rFonts w:ascii="Arial" w:hAnsi="Arial" w:cs="Arial"/>
+          <w:sz w:val="36"/>
+          <w:szCs w:val="36"/>
+          <w:lang w:val="el-GR"/>
+        </w:rPr>
+        <w:t xml:space="preserve"> σε </w:t>
+      </w:r>
+      <w:r>
+        <w:rPr>
+          <w:rFonts w:ascii="Arial" w:hAnsi="Arial" w:cs="Arial"/>
+          <w:sz w:val="36"/>
+          <w:szCs w:val="36"/>
+        </w:rPr>
+        <w:t>intro</w:t>
+      </w:r>
+      <w:r>
+        <w:rPr>
+          <w:rFonts w:ascii="Arial" w:hAnsi="Arial" w:cs="Arial"/>
+          <w:sz w:val="36"/>
+          <w:szCs w:val="36"/>
+          <w:lang w:val="el-GR"/>
+        </w:rPr>
+        <w:t>0.</w:t>
+      </w:r>
+      <w:r>
+        <w:rPr>
+          <w:rFonts w:ascii="Arial" w:hAnsi="Arial" w:cs="Arial"/>
+          <w:sz w:val="36"/>
+          <w:szCs w:val="36"/>
+        </w:rPr>
+        <w:t>html</w:t>
+      </w:r>
+      <w:r>
+        <w:rPr>
+          <w:rFonts w:ascii="Arial" w:hAnsi="Arial" w:cs="Arial"/>
+          <w:sz w:val="36"/>
+          <w:szCs w:val="36"/>
+          <w:lang w:val="el-GR"/>
+        </w:rPr>
+        <w:t xml:space="preserve"> και το </w:t>
+      </w:r>
+      <w:r>
+        <w:rPr>
+          <w:rFonts w:ascii="Arial" w:hAnsi="Arial" w:cs="Arial"/>
+          <w:sz w:val="36"/>
+          <w:szCs w:val="36"/>
+        </w:rPr>
+        <w:t>original</w:t>
+      </w:r>
+      <w:r>
+        <w:rPr>
+          <w:rFonts w:ascii="Arial" w:hAnsi="Arial" w:cs="Arial"/>
+          <w:sz w:val="36"/>
+          <w:szCs w:val="36"/>
           <w:lang w:val="el-GR"/>
         </w:rPr>
         <w:t xml:space="preserve"> </w:t>
@@ -443,39 +645,6 @@
           <w:rFonts w:ascii="Arial" w:hAnsi="Arial" w:cs="Arial"/>
           <w:sz w:val="36"/>
           <w:szCs w:val="36"/>
-          <w:highlight w:val="yellow"/>
-          <w:lang w:val="el-GR"/>
-        </w:rPr>
-        <w:t xml:space="preserve">του </w:t>
-      </w:r>
-      <w:proofErr w:type="spellStart"/>
-      <w:r>
-        <w:rPr>
-          <w:rFonts w:ascii="Arial" w:hAnsi="Arial" w:cs="Arial"/>
-          <w:sz w:val="36"/>
-          <w:szCs w:val="36"/>
-          <w:highlight w:val="yellow"/>
-          <w:lang w:val="el-GR"/>
-        </w:rPr>
-        <w:t>σαιτ</w:t>
-      </w:r>
-      <w:proofErr w:type="spellEnd"/>
-      <w:r>
-        <w:rPr>
-          <w:rFonts w:ascii="Arial" w:hAnsi="Arial" w:cs="Arial"/>
-          <w:sz w:val="36"/>
-          <w:szCs w:val="36"/>
-          <w:highlight w:val="yellow"/>
-          <w:lang w:val="el-GR"/>
-        </w:rPr>
-        <w:t xml:space="preserve"> είναι το </w:t>
-      </w:r>
-      <w:r>
-        <w:rPr>
-          <w:rFonts w:ascii="Arial" w:hAnsi="Arial" w:cs="Arial"/>
-          <w:sz w:val="36"/>
-          <w:szCs w:val="36"/>
-          <w:highlight w:val="yellow"/>
         </w:rPr>
         <w:t>intro</w:t>
       </w:r>
@@ -484,7 +653,6 @@
           <w:rFonts w:ascii="Arial" w:hAnsi="Arial" w:cs="Arial"/>
           <w:sz w:val="36"/>
           <w:szCs w:val="36"/>
-          <w:highlight w:val="yellow"/>
           <w:lang w:val="el-GR"/>
         </w:rPr>
         <w:t>0.</w:t>
@@ -494,7 +662,6 @@
           <w:rFonts w:ascii="Arial" w:hAnsi="Arial" w:cs="Arial"/>
           <w:sz w:val="36"/>
           <w:szCs w:val="36"/>
-          <w:highlight w:val="yellow"/>
         </w:rPr>
         <w:t>html</w:t>
       </w:r>
@@ -503,153 +670,35 @@
           <w:rFonts w:ascii="Arial" w:hAnsi="Arial" w:cs="Arial"/>
           <w:sz w:val="36"/>
           <w:szCs w:val="36"/>
-          <w:highlight w:val="yellow"/>
+          <w:lang w:val="el-GR"/>
+        </w:rPr>
+        <w:t xml:space="preserve"> το </w:t>
+      </w:r>
+      <w:proofErr w:type="spellStart"/>
+      <w:r>
+        <w:rPr>
+          <w:rFonts w:ascii="Arial" w:hAnsi="Arial" w:cs="Arial"/>
+          <w:sz w:val="36"/>
+          <w:szCs w:val="36"/>
+          <w:lang w:val="el-GR"/>
+        </w:rPr>
+        <w:t>ονομασα</w:t>
+      </w:r>
+      <w:proofErr w:type="spellEnd"/>
+      <w:r>
+        <w:rPr>
+          <w:rFonts w:ascii="Arial" w:hAnsi="Arial" w:cs="Arial"/>
+          <w:sz w:val="36"/>
+          <w:szCs w:val="36"/>
           <w:lang w:val="el-GR"/>
         </w:rPr>
         <w:t xml:space="preserve"> </w:t>
       </w:r>
-      <w:proofErr w:type="spellStart"/>
-      <w:r>
-        <w:rPr>
-          <w:rFonts w:ascii="Arial" w:hAnsi="Arial" w:cs="Arial"/>
-          <w:sz w:val="36"/>
-          <w:szCs w:val="36"/>
-          <w:highlight w:val="yellow"/>
-          <w:lang w:val="el-GR"/>
-        </w:rPr>
-        <w:t>αρα</w:t>
-      </w:r>
-      <w:proofErr w:type="spellEnd"/>
-      <w:r>
-        <w:rPr>
-          <w:rFonts w:ascii="Arial" w:hAnsi="Arial" w:cs="Arial"/>
-          <w:sz w:val="36"/>
-          <w:szCs w:val="36"/>
-          <w:highlight w:val="yellow"/>
-          <w:lang w:val="el-GR"/>
-        </w:rPr>
-        <w:t xml:space="preserve"> </w:t>
-      </w:r>
-      <w:proofErr w:type="spellStart"/>
-      <w:r>
-        <w:rPr>
-          <w:rFonts w:ascii="Arial" w:hAnsi="Arial" w:cs="Arial"/>
-          <w:sz w:val="36"/>
-          <w:szCs w:val="36"/>
-          <w:highlight w:val="yellow"/>
-          <w:lang w:val="el-GR"/>
-        </w:rPr>
-        <w:t>εγω</w:t>
-      </w:r>
-      <w:proofErr w:type="spellEnd"/>
-      <w:r>
-        <w:rPr>
-          <w:rFonts w:ascii="Arial" w:hAnsi="Arial" w:cs="Arial"/>
-          <w:sz w:val="36"/>
-          <w:szCs w:val="36"/>
-          <w:highlight w:val="yellow"/>
-          <w:lang w:val="el-GR"/>
-        </w:rPr>
-        <w:t xml:space="preserve"> </w:t>
-      </w:r>
-      <w:proofErr w:type="spellStart"/>
-      <w:r>
-        <w:rPr>
-          <w:rFonts w:ascii="Arial" w:hAnsi="Arial" w:cs="Arial"/>
-          <w:sz w:val="36"/>
-          <w:szCs w:val="36"/>
-          <w:highlight w:val="yellow"/>
-          <w:lang w:val="el-GR"/>
-        </w:rPr>
-        <w:t>πηγα</w:t>
-      </w:r>
-      <w:proofErr w:type="spellEnd"/>
-      <w:r>
-        <w:rPr>
-          <w:rFonts w:ascii="Arial" w:hAnsi="Arial" w:cs="Arial"/>
-          <w:sz w:val="36"/>
-          <w:szCs w:val="36"/>
-          <w:highlight w:val="yellow"/>
-          <w:lang w:val="el-GR"/>
-        </w:rPr>
-        <w:t xml:space="preserve"> και </w:t>
-      </w:r>
-      <w:proofErr w:type="spellStart"/>
-      <w:r>
-        <w:rPr>
-          <w:rFonts w:ascii="Arial" w:hAnsi="Arial" w:cs="Arial"/>
-          <w:sz w:val="36"/>
-          <w:szCs w:val="36"/>
-          <w:highlight w:val="yellow"/>
-          <w:lang w:val="el-GR"/>
-        </w:rPr>
-        <w:t>μετονομασα</w:t>
-      </w:r>
-      <w:proofErr w:type="spellEnd"/>
-      <w:r>
-        <w:rPr>
-          <w:rFonts w:ascii="Arial" w:hAnsi="Arial" w:cs="Arial"/>
-          <w:sz w:val="36"/>
-          <w:szCs w:val="36"/>
-          <w:highlight w:val="yellow"/>
-          <w:lang w:val="el-GR"/>
-        </w:rPr>
-        <w:t xml:space="preserve"> το </w:t>
-      </w:r>
-      <w:r>
-        <w:rPr>
-          <w:rFonts w:ascii="Arial" w:hAnsi="Arial" w:cs="Arial"/>
-          <w:sz w:val="36"/>
-          <w:szCs w:val="36"/>
-          <w:highlight w:val="yellow"/>
-        </w:rPr>
-        <w:t>index</w:t>
-      </w:r>
-      <w:r>
-        <w:rPr>
-          <w:rFonts w:ascii="Arial" w:hAnsi="Arial" w:cs="Arial"/>
-          <w:sz w:val="36"/>
-          <w:szCs w:val="36"/>
-          <w:highlight w:val="yellow"/>
-          <w:lang w:val="el-GR"/>
-        </w:rPr>
-        <w:t>.</w:t>
-      </w:r>
-      <w:r>
-        <w:rPr>
-          <w:rFonts w:ascii="Arial" w:hAnsi="Arial" w:cs="Arial"/>
-          <w:sz w:val="36"/>
-          <w:szCs w:val="36"/>
-          <w:highlight w:val="yellow"/>
-        </w:rPr>
-        <w:t>html</w:t>
-      </w:r>
-      <w:r>
-        <w:rPr>
-          <w:rFonts w:ascii="Arial" w:hAnsi="Arial" w:cs="Arial"/>
-          <w:sz w:val="36"/>
-          <w:szCs w:val="36"/>
-          <w:highlight w:val="yellow"/>
-          <w:lang w:val="el-GR"/>
-        </w:rPr>
-        <w:t xml:space="preserve"> </w:t>
-      </w:r>
-      <w:r>
-        <w:rPr>
-          <w:rFonts w:ascii="Arial" w:hAnsi="Arial" w:cs="Arial"/>
-          <w:sz w:val="36"/>
-          <w:szCs w:val="36"/>
-          <w:highlight w:val="yellow"/>
-          <w:lang w:val="el-GR"/>
-        </w:rPr>
-        <w:t xml:space="preserve">σε </w:t>
-      </w:r>
-      <w:r>
-        <w:rPr>
-          <w:rFonts w:ascii="Arial" w:hAnsi="Arial" w:cs="Arial"/>
-          <w:sz w:val="36"/>
-          <w:szCs w:val="36"/>
-          <w:highlight w:val="yellow"/>
+      <w:r>
+        <w:rPr>
+          <w:rFonts w:ascii="Arial" w:hAnsi="Arial" w:cs="Arial"/>
+          <w:sz w:val="36"/>
+          <w:szCs w:val="36"/>
         </w:rPr>
         <w:t>intro</w:t>
       </w:r>
@@ -658,144 +707,6 @@
           <w:rFonts w:ascii="Arial" w:hAnsi="Arial" w:cs="Arial"/>
           <w:sz w:val="36"/>
           <w:szCs w:val="36"/>
-          <w:highlight w:val="yellow"/>
-          <w:lang w:val="el-GR"/>
-        </w:rPr>
-        <w:t>0.</w:t>
-      </w:r>
-      <w:r>
-        <w:rPr>
-          <w:rFonts w:ascii="Arial" w:hAnsi="Arial" w:cs="Arial"/>
-          <w:sz w:val="36"/>
-          <w:szCs w:val="36"/>
-          <w:highlight w:val="yellow"/>
-        </w:rPr>
-        <w:t>html</w:t>
-      </w:r>
-      <w:r>
-        <w:rPr>
-          <w:rFonts w:ascii="Arial" w:hAnsi="Arial" w:cs="Arial"/>
-          <w:sz w:val="36"/>
-          <w:szCs w:val="36"/>
-          <w:highlight w:val="yellow"/>
-          <w:lang w:val="el-GR"/>
-        </w:rPr>
-        <w:t xml:space="preserve"> </w:t>
-      </w:r>
-      <w:r>
-        <w:rPr>
-          <w:rFonts w:ascii="Arial" w:hAnsi="Arial" w:cs="Arial"/>
-          <w:sz w:val="36"/>
-          <w:szCs w:val="36"/>
-          <w:highlight w:val="yellow"/>
-          <w:lang w:val="el-GR"/>
-        </w:rPr>
-        <w:t xml:space="preserve">και το </w:t>
-      </w:r>
-      <w:r>
-        <w:rPr>
-          <w:rFonts w:ascii="Arial" w:hAnsi="Arial" w:cs="Arial"/>
-          <w:sz w:val="36"/>
-          <w:szCs w:val="36"/>
-          <w:highlight w:val="yellow"/>
-        </w:rPr>
-        <w:t>original</w:t>
-      </w:r>
-      <w:r>
-        <w:rPr>
-          <w:rFonts w:ascii="Arial" w:hAnsi="Arial" w:cs="Arial"/>
-          <w:sz w:val="36"/>
-          <w:szCs w:val="36"/>
-          <w:highlight w:val="yellow"/>
-          <w:lang w:val="el-GR"/>
-        </w:rPr>
-        <w:t xml:space="preserve"> </w:t>
-      </w:r>
-      <w:r>
-        <w:rPr>
-          <w:rFonts w:ascii="Arial" w:hAnsi="Arial" w:cs="Arial"/>
-          <w:sz w:val="36"/>
-          <w:szCs w:val="36"/>
-          <w:highlight w:val="yellow"/>
-        </w:rPr>
-        <w:t>intro</w:t>
-      </w:r>
-      <w:r>
-        <w:rPr>
-          <w:rFonts w:ascii="Arial" w:hAnsi="Arial" w:cs="Arial"/>
-          <w:sz w:val="36"/>
-          <w:szCs w:val="36"/>
-          <w:highlight w:val="yellow"/>
-          <w:lang w:val="el-GR"/>
-        </w:rPr>
-        <w:t>0.</w:t>
-      </w:r>
-      <w:r>
-        <w:rPr>
-          <w:rFonts w:ascii="Arial" w:hAnsi="Arial" w:cs="Arial"/>
-          <w:sz w:val="36"/>
-          <w:szCs w:val="36"/>
-          <w:highlight w:val="yellow"/>
-        </w:rPr>
-        <w:t>html</w:t>
-      </w:r>
-      <w:r>
-        <w:rPr>
-          <w:rFonts w:ascii="Arial" w:hAnsi="Arial" w:cs="Arial"/>
-          <w:sz w:val="36"/>
-          <w:szCs w:val="36"/>
-          <w:highlight w:val="yellow"/>
-          <w:lang w:val="el-GR"/>
-        </w:rPr>
-        <w:t xml:space="preserve"> </w:t>
-      </w:r>
-      <w:r>
-        <w:rPr>
-          <w:rFonts w:ascii="Arial" w:hAnsi="Arial" w:cs="Arial"/>
-          <w:sz w:val="36"/>
-          <w:szCs w:val="36"/>
-          <w:highlight w:val="yellow"/>
-          <w:lang w:val="el-GR"/>
-        </w:rPr>
-        <w:t xml:space="preserve">το </w:t>
-      </w:r>
-      <w:proofErr w:type="spellStart"/>
-      <w:r>
-        <w:rPr>
-          <w:rFonts w:ascii="Arial" w:hAnsi="Arial" w:cs="Arial"/>
-          <w:sz w:val="36"/>
-          <w:szCs w:val="36"/>
-          <w:highlight w:val="yellow"/>
-          <w:lang w:val="el-GR"/>
-        </w:rPr>
-        <w:t>ονομασα</w:t>
-      </w:r>
-      <w:proofErr w:type="spellEnd"/>
-      <w:r>
-        <w:rPr>
-          <w:rFonts w:ascii="Arial" w:hAnsi="Arial" w:cs="Arial"/>
-          <w:sz w:val="36"/>
-          <w:szCs w:val="36"/>
-          <w:highlight w:val="yellow"/>
-          <w:lang w:val="el-GR"/>
-        </w:rPr>
-        <w:t xml:space="preserve"> </w:t>
-      </w:r>
-      <w:r>
-        <w:rPr>
-          <w:rFonts w:ascii="Arial" w:hAnsi="Arial" w:cs="Arial"/>
-          <w:sz w:val="36"/>
-          <w:szCs w:val="36"/>
-          <w:highlight w:val="yellow"/>
-        </w:rPr>
-        <w:t>intro</w:t>
-      </w:r>
-      <w:r>
-        <w:rPr>
-          <w:rFonts w:ascii="Arial" w:hAnsi="Arial" w:cs="Arial"/>
-          <w:sz w:val="36"/>
-          <w:szCs w:val="36"/>
-          <w:highlight w:val="yellow"/>
           <w:lang w:val="el-GR"/>
         </w:rPr>
         <w:t>0(</w:t>
@@ -805,7 +716,6 @@
           <w:rFonts w:ascii="Arial" w:hAnsi="Arial" w:cs="Arial"/>
           <w:sz w:val="36"/>
           <w:szCs w:val="36"/>
-          <w:highlight w:val="yellow"/>
         </w:rPr>
         <w:t>old</w:t>
       </w:r>
@@ -814,7 +724,6 @@
           <w:rFonts w:ascii="Arial" w:hAnsi="Arial" w:cs="Arial"/>
           <w:sz w:val="36"/>
           <w:szCs w:val="36"/>
-          <w:highlight w:val="yellow"/>
           <w:lang w:val="el-GR"/>
         </w:rPr>
         <w:t>)</w:t>
@@ -1360,7 +1269,7 @@
   <a:extraClrSchemeLst/>
   <a:extLst>
     <a:ext uri="{05A4C25C-085E-4340-85A3-A5531E510DB2}">
-      <thm15:themeFamily xmlns:thm15="http://schemas.microsoft.com/office/thememl/2012/main" xmlns="" name="Office Theme" id="{62F939B6-93AF-4DB8-9C6B-D6C7DFDC589F}" vid="{4A3C46E8-61CC-4603-A589-7422A47A8E4A}"/>
+      <thm15:themeFamily xmlns="" xmlns:thm15="http://schemas.microsoft.com/office/thememl/2012/main" name="Office Theme" id="{62F939B6-93AF-4DB8-9C6B-D6C7DFDC589F}" vid="{4A3C46E8-61CC-4603-A589-7422A47A8E4A}"/>
     </a:ext>
   </a:extLst>
 </a:theme>

</xml_diff>